<commit_message>
Gif animé pour la connexion. Ajout de la deconnexion.
</commit_message>
<xml_diff>
--- a/ConceptionIHM_PreparationProjet/Suivi du projet.docx
+++ b/ConceptionIHM_PreparationProjet/Suivi du projet.docx
@@ -142,6 +142,141 @@
           </w:tcPr>
           <w:p>
             <w:r>
+              <w:t>Management</w:t>
+            </w:r>
+          </w:p>
+        </w:tc>
+        <w:tc>
+          <w:tcPr>
+            <w:tcW w:w="1984" w:type="dxa"/>
+          </w:tcPr>
+          <w:p>
+            <w:pPr>
+              <w:jc w:val="center"/>
+              <w:cnfStyle w:val="000000100000"/>
+            </w:pPr>
+          </w:p>
+        </w:tc>
+        <w:tc>
+          <w:tcPr>
+            <w:tcW w:w="1810" w:type="dxa"/>
+          </w:tcPr>
+          <w:p>
+            <w:pPr>
+              <w:cnfStyle w:val="000000100000"/>
+            </w:pPr>
+          </w:p>
+        </w:tc>
+        <w:tc>
+          <w:tcPr>
+            <w:tcW w:w="2267" w:type="dxa"/>
+          </w:tcPr>
+          <w:p>
+            <w:pPr>
+              <w:cnfStyle w:val="000000100000"/>
+            </w:pPr>
+          </w:p>
+        </w:tc>
+      </w:tr>
+      <w:tr>
+        <w:tc>
+          <w:tcPr>
+            <w:cnfStyle w:val="001000000000"/>
+            <w:tcW w:w="3227" w:type="dxa"/>
+          </w:tcPr>
+          <w:p>
+            <w:r>
+              <w:t xml:space="preserve">      Rédaction du DOW</w:t>
+            </w:r>
+          </w:p>
+        </w:tc>
+        <w:tc>
+          <w:tcPr>
+            <w:tcW w:w="1984" w:type="dxa"/>
+          </w:tcPr>
+          <w:p>
+            <w:pPr>
+              <w:jc w:val="center"/>
+              <w:cnfStyle w:val="000000000000"/>
+            </w:pPr>
+          </w:p>
+        </w:tc>
+        <w:tc>
+          <w:tcPr>
+            <w:tcW w:w="1810" w:type="dxa"/>
+          </w:tcPr>
+          <w:p>
+            <w:pPr>
+              <w:cnfStyle w:val="000000000000"/>
+            </w:pPr>
+          </w:p>
+        </w:tc>
+        <w:tc>
+          <w:tcPr>
+            <w:tcW w:w="2267" w:type="dxa"/>
+          </w:tcPr>
+          <w:p>
+            <w:pPr>
+              <w:cnfStyle w:val="000000000000"/>
+            </w:pPr>
+          </w:p>
+        </w:tc>
+      </w:tr>
+      <w:tr>
+        <w:trPr>
+          <w:cnfStyle w:val="000000100000"/>
+        </w:trPr>
+        <w:tc>
+          <w:tcPr>
+            <w:cnfStyle w:val="001000000000"/>
+            <w:tcW w:w="3227" w:type="dxa"/>
+          </w:tcPr>
+          <w:p>
+            <w:r>
+              <w:t xml:space="preserve">      Suivi de projet</w:t>
+            </w:r>
+          </w:p>
+        </w:tc>
+        <w:tc>
+          <w:tcPr>
+            <w:tcW w:w="1984" w:type="dxa"/>
+          </w:tcPr>
+          <w:p>
+            <w:pPr>
+              <w:jc w:val="center"/>
+              <w:cnfStyle w:val="000000100000"/>
+            </w:pPr>
+          </w:p>
+        </w:tc>
+        <w:tc>
+          <w:tcPr>
+            <w:tcW w:w="1810" w:type="dxa"/>
+          </w:tcPr>
+          <w:p>
+            <w:pPr>
+              <w:cnfStyle w:val="000000100000"/>
+            </w:pPr>
+          </w:p>
+        </w:tc>
+        <w:tc>
+          <w:tcPr>
+            <w:tcW w:w="2267" w:type="dxa"/>
+          </w:tcPr>
+          <w:p>
+            <w:pPr>
+              <w:cnfStyle w:val="000000100000"/>
+            </w:pPr>
+          </w:p>
+        </w:tc>
+      </w:tr>
+      <w:tr>
+        <w:tc>
+          <w:tcPr>
+            <w:cnfStyle w:val="001000000000"/>
+            <w:tcW w:w="3227" w:type="dxa"/>
+          </w:tcPr>
+          <w:p>
+            <w:r>
               <w:t>Conception</w:t>
             </w:r>
             <w:r>
@@ -156,7 +291,7 @@
           <w:p>
             <w:pPr>
               <w:jc w:val="center"/>
-              <w:cnfStyle w:val="000000100000"/>
+              <w:cnfStyle w:val="000000000000"/>
             </w:pPr>
           </w:p>
         </w:tc>
@@ -166,7 +301,7 @@
           </w:tcPr>
           <w:p>
             <w:pPr>
-              <w:cnfStyle w:val="000000100000"/>
+              <w:cnfStyle w:val="000000000000"/>
             </w:pPr>
           </w:p>
         </w:tc>
@@ -176,12 +311,15 @@
           </w:tcPr>
           <w:p>
             <w:pPr>
-              <w:cnfStyle w:val="000000100000"/>
+              <w:cnfStyle w:val="000000000000"/>
             </w:pPr>
           </w:p>
         </w:tc>
       </w:tr>
       <w:tr>
+        <w:trPr>
+          <w:cnfStyle w:val="000000100000"/>
+        </w:trPr>
         <w:tc>
           <w:tcPr>
             <w:cnfStyle w:val="001000000000"/>
@@ -198,7 +336,62 @@
               <w:t xml:space="preserve"> </w:t>
             </w:r>
             <w:r>
-              <w:t>Connexion/Deconnexion</w:t>
+              <w:t>Connexion/D</w:t>
+            </w:r>
+            <w:r>
+              <w:t>é</w:t>
+            </w:r>
+            <w:r>
+              <w:t>connexion</w:t>
+            </w:r>
+          </w:p>
+        </w:tc>
+        <w:tc>
+          <w:tcPr>
+            <w:tcW w:w="1984" w:type="dxa"/>
+          </w:tcPr>
+          <w:p>
+            <w:pPr>
+              <w:cnfStyle w:val="000000100000"/>
+            </w:pPr>
+          </w:p>
+        </w:tc>
+        <w:tc>
+          <w:tcPr>
+            <w:tcW w:w="1810" w:type="dxa"/>
+          </w:tcPr>
+          <w:p>
+            <w:pPr>
+              <w:cnfStyle w:val="000000100000"/>
+            </w:pPr>
+          </w:p>
+        </w:tc>
+        <w:tc>
+          <w:tcPr>
+            <w:tcW w:w="2267" w:type="dxa"/>
+          </w:tcPr>
+          <w:p>
+            <w:pPr>
+              <w:cnfStyle w:val="000000100000"/>
+            </w:pPr>
+          </w:p>
+        </w:tc>
+      </w:tr>
+      <w:tr>
+        <w:tc>
+          <w:tcPr>
+            <w:cnfStyle w:val="001000000000"/>
+            <w:tcW w:w="3227" w:type="dxa"/>
+          </w:tcPr>
+          <w:p>
+            <w:r>
+              <w:t xml:space="preserve">I2. </w:t>
+            </w:r>
+            <w:r>
+              <w:t>Gestion de la</w:t>
+            </w:r>
+            <w:r>
+              <w:t xml:space="preserve"> liste de contact</w:t>
             </w:r>
           </w:p>
         </w:tc>
@@ -244,7 +437,13 @@
           </w:tcPr>
           <w:p>
             <w:r>
-              <w:t>I2. Ajout à une liste de contact</w:t>
+              <w:t>I</w:t>
+            </w:r>
+            <w:r>
+              <w:t>3</w:t>
+            </w:r>
+            <w:r>
+              <w:t>. Création d'un cercle</w:t>
             </w:r>
           </w:p>
         </w:tc>
@@ -287,7 +486,121 @@
           </w:tcPr>
           <w:p>
             <w:r>
-              <w:t>I3. Suppression d'un contact</w:t>
+              <w:t>I</w:t>
+            </w:r>
+            <w:r>
+              <w:t>4</w:t>
+            </w:r>
+            <w:r>
+              <w:t>. Modification d'un cercle</w:t>
+            </w:r>
+          </w:p>
+        </w:tc>
+        <w:tc>
+          <w:tcPr>
+            <w:tcW w:w="1984" w:type="dxa"/>
+          </w:tcPr>
+          <w:p>
+            <w:pPr>
+              <w:cnfStyle w:val="000000000000"/>
+            </w:pPr>
+          </w:p>
+        </w:tc>
+        <w:tc>
+          <w:tcPr>
+            <w:tcW w:w="1810" w:type="dxa"/>
+          </w:tcPr>
+          <w:p>
+            <w:pPr>
+              <w:cnfStyle w:val="000000000000"/>
+            </w:pPr>
+          </w:p>
+        </w:tc>
+        <w:tc>
+          <w:tcPr>
+            <w:tcW w:w="2267" w:type="dxa"/>
+          </w:tcPr>
+          <w:p>
+            <w:pPr>
+              <w:cnfStyle w:val="000000000000"/>
+            </w:pPr>
+          </w:p>
+        </w:tc>
+      </w:tr>
+      <w:tr>
+        <w:trPr>
+          <w:cnfStyle w:val="000000100000"/>
+          <w:trHeight w:val="262"/>
+        </w:trPr>
+        <w:tc>
+          <w:tcPr>
+            <w:cnfStyle w:val="001000000000"/>
+            <w:tcW w:w="3227" w:type="dxa"/>
+          </w:tcPr>
+          <w:p>
+            <w:r>
+              <w:t>I</w:t>
+            </w:r>
+            <w:r>
+              <w:t>5</w:t>
+            </w:r>
+            <w:r>
+              <w:t>.</w:t>
+            </w:r>
+            <w:r>
+              <w:t xml:space="preserve"> </w:t>
+            </w:r>
+            <w:r>
+              <w:t>Géolocalisation basique</w:t>
+            </w:r>
+          </w:p>
+        </w:tc>
+        <w:tc>
+          <w:tcPr>
+            <w:tcW w:w="1984" w:type="dxa"/>
+          </w:tcPr>
+          <w:p>
+            <w:pPr>
+              <w:cnfStyle w:val="000000100000"/>
+            </w:pPr>
+          </w:p>
+        </w:tc>
+        <w:tc>
+          <w:tcPr>
+            <w:tcW w:w="1810" w:type="dxa"/>
+          </w:tcPr>
+          <w:p>
+            <w:pPr>
+              <w:cnfStyle w:val="000000100000"/>
+            </w:pPr>
+          </w:p>
+        </w:tc>
+        <w:tc>
+          <w:tcPr>
+            <w:tcW w:w="2267" w:type="dxa"/>
+          </w:tcPr>
+          <w:p>
+            <w:pPr>
+              <w:cnfStyle w:val="000000100000"/>
+            </w:pPr>
+          </w:p>
+        </w:tc>
+      </w:tr>
+      <w:tr>
+        <w:tc>
+          <w:tcPr>
+            <w:cnfStyle w:val="001000000000"/>
+            <w:tcW w:w="3227" w:type="dxa"/>
+          </w:tcPr>
+          <w:p>
+            <w:r>
+              <w:t>I</w:t>
+            </w:r>
+            <w:r>
+              <w:t>6</w:t>
+            </w:r>
+            <w:r>
+              <w:t>. Système de messagerie</w:t>
             </w:r>
           </w:p>
         </w:tc>
@@ -333,7 +646,13 @@
           </w:tcPr>
           <w:p>
             <w:r>
-              <w:t>I4. Création d'un cercle</w:t>
+              <w:t>I</w:t>
+            </w:r>
+            <w:r>
+              <w:t>7</w:t>
+            </w:r>
+            <w:r>
+              <w:t>. Système de notifications</w:t>
             </w:r>
           </w:p>
         </w:tc>
@@ -376,100 +695,7 @@
           </w:tcPr>
           <w:p>
             <w:r>
-              <w:t>I5. Modification d'un cercle</w:t>
-            </w:r>
-          </w:p>
-        </w:tc>
-        <w:tc>
-          <w:tcPr>
-            <w:tcW w:w="1984" w:type="dxa"/>
-          </w:tcPr>
-          <w:p>
-            <w:pPr>
-              <w:cnfStyle w:val="000000000000"/>
-            </w:pPr>
-          </w:p>
-        </w:tc>
-        <w:tc>
-          <w:tcPr>
-            <w:tcW w:w="1810" w:type="dxa"/>
-          </w:tcPr>
-          <w:p>
-            <w:pPr>
-              <w:cnfStyle w:val="000000000000"/>
-            </w:pPr>
-          </w:p>
-        </w:tc>
-        <w:tc>
-          <w:tcPr>
-            <w:tcW w:w="2267" w:type="dxa"/>
-          </w:tcPr>
-          <w:p>
-            <w:pPr>
-              <w:cnfStyle w:val="000000000000"/>
-            </w:pPr>
-          </w:p>
-        </w:tc>
-      </w:tr>
-      <w:tr>
-        <w:trPr>
-          <w:cnfStyle w:val="000000100000"/>
-          <w:trHeight w:val="577"/>
-        </w:trPr>
-        <w:tc>
-          <w:tcPr>
-            <w:cnfStyle w:val="001000000000"/>
-            <w:tcW w:w="3227" w:type="dxa"/>
-          </w:tcPr>
-          <w:p>
-            <w:r>
-              <w:t>I6.</w:t>
-            </w:r>
-            <w:r>
-              <w:t xml:space="preserve"> Première version de la geolocalisation</w:t>
-            </w:r>
-          </w:p>
-        </w:tc>
-        <w:tc>
-          <w:tcPr>
-            <w:tcW w:w="1984" w:type="dxa"/>
-          </w:tcPr>
-          <w:p>
-            <w:pPr>
-              <w:cnfStyle w:val="000000100000"/>
-            </w:pPr>
-          </w:p>
-        </w:tc>
-        <w:tc>
-          <w:tcPr>
-            <w:tcW w:w="1810" w:type="dxa"/>
-          </w:tcPr>
-          <w:p>
-            <w:pPr>
-              <w:cnfStyle w:val="000000100000"/>
-            </w:pPr>
-          </w:p>
-        </w:tc>
-        <w:tc>
-          <w:tcPr>
-            <w:tcW w:w="2267" w:type="dxa"/>
-          </w:tcPr>
-          <w:p>
-            <w:pPr>
-              <w:cnfStyle w:val="000000100000"/>
-            </w:pPr>
-          </w:p>
-        </w:tc>
-      </w:tr>
-      <w:tr>
-        <w:tc>
-          <w:tcPr>
-            <w:cnfStyle w:val="001000000000"/>
-            <w:tcW w:w="3227" w:type="dxa"/>
-          </w:tcPr>
-          <w:p>
-            <w:r>
-              <w:t>I7. Système de messagerie</w:t>
+              <w:t>I8. Commande vocale</w:t>
             </w:r>
           </w:p>
         </w:tc>
@@ -515,7 +741,13 @@
           </w:tcPr>
           <w:p>
             <w:r>
-              <w:t>I8. Commande vocale</w:t>
+              <w:t>I9</w:t>
+            </w:r>
+            <w:r>
+              <w:t xml:space="preserve">. </w:t>
+            </w:r>
+            <w:r>
+              <w:t>Géolocalisation optimisée</w:t>
             </w:r>
           </w:p>
         </w:tc>
@@ -556,11 +788,7 @@
             <w:cnfStyle w:val="001000000000"/>
             <w:tcW w:w="3227" w:type="dxa"/>
           </w:tcPr>
-          <w:p>
-            <w:r>
-              <w:t>I9. Finalisation des cercles</w:t>
-            </w:r>
-          </w:p>
+          <w:p/>
         </w:tc>
         <w:tc>
           <w:tcPr>
@@ -604,91 +832,6 @@
           </w:tcPr>
           <w:p>
             <w:r>
-              <w:t>I10. Finalisation de la géolocalisation</w:t>
-            </w:r>
-          </w:p>
-        </w:tc>
-        <w:tc>
-          <w:tcPr>
-            <w:tcW w:w="1984" w:type="dxa"/>
-          </w:tcPr>
-          <w:p>
-            <w:pPr>
-              <w:cnfStyle w:val="000000100000"/>
-            </w:pPr>
-          </w:p>
-        </w:tc>
-        <w:tc>
-          <w:tcPr>
-            <w:tcW w:w="1810" w:type="dxa"/>
-          </w:tcPr>
-          <w:p>
-            <w:pPr>
-              <w:cnfStyle w:val="000000100000"/>
-            </w:pPr>
-          </w:p>
-        </w:tc>
-        <w:tc>
-          <w:tcPr>
-            <w:tcW w:w="2267" w:type="dxa"/>
-          </w:tcPr>
-          <w:p>
-            <w:pPr>
-              <w:cnfStyle w:val="000000100000"/>
-            </w:pPr>
-          </w:p>
-        </w:tc>
-      </w:tr>
-      <w:tr>
-        <w:tc>
-          <w:tcPr>
-            <w:cnfStyle w:val="001000000000"/>
-            <w:tcW w:w="3227" w:type="dxa"/>
-          </w:tcPr>
-          <w:p/>
-        </w:tc>
-        <w:tc>
-          <w:tcPr>
-            <w:tcW w:w="1984" w:type="dxa"/>
-          </w:tcPr>
-          <w:p>
-            <w:pPr>
-              <w:cnfStyle w:val="000000000000"/>
-            </w:pPr>
-          </w:p>
-        </w:tc>
-        <w:tc>
-          <w:tcPr>
-            <w:tcW w:w="1810" w:type="dxa"/>
-          </w:tcPr>
-          <w:p>
-            <w:pPr>
-              <w:cnfStyle w:val="000000000000"/>
-            </w:pPr>
-          </w:p>
-        </w:tc>
-        <w:tc>
-          <w:tcPr>
-            <w:tcW w:w="2267" w:type="dxa"/>
-          </w:tcPr>
-          <w:p>
-            <w:pPr>
-              <w:cnfStyle w:val="000000000000"/>
-            </w:pPr>
-          </w:p>
-        </w:tc>
-      </w:tr>
-      <w:tr>
-        <w:trPr>
-          <w:cnfStyle w:val="000000100000"/>
-        </w:trPr>
-        <w:tc>
-          <w:tcPr>
-            <w:cnfStyle w:val="001000000000"/>
-            <w:tcW w:w="3227" w:type="dxa"/>
-          </w:tcPr>
-          <w:p>
-            <w:r>
               <w:t xml:space="preserve">Total : </w:t>
             </w:r>
           </w:p>
@@ -739,7 +882,13 @@
         <w:pStyle w:val="Titre2"/>
       </w:pPr>
       <w:r>
-        <w:t xml:space="preserve">Connexion/Deconnexion </w:t>
+        <w:t>Connexion/D</w:t>
+      </w:r>
+      <w:r>
+        <w:t>é</w:t>
+      </w:r>
+      <w:r>
+        <w:t xml:space="preserve">connexion </w:t>
       </w:r>
     </w:p>
     <w:p>
@@ -4031,68 +4180,68 @@
     </dgm:pt>
   </dgm:ptLst>
   <dgm:cxnLst>
-    <dgm:cxn modelId="{3D08EDB2-6873-4BB3-A4D9-F29C5F457495}" type="presOf" srcId="{2EE3D8C4-17ED-47E9-BD4F-01773638AD98}" destId="{1E6E6D7E-A578-4073-B751-F0E4F6ED36A5}" srcOrd="0" destOrd="2" presId="urn:microsoft.com/office/officeart/2005/8/layout/chevron2"/>
-    <dgm:cxn modelId="{E878F62F-3517-4642-9880-73CEAC9BDC73}" type="presOf" srcId="{FD30CCA4-2374-4C41-9569-E82F56B7CBB9}" destId="{9C994E76-6B40-42AC-BEB4-E4A6DEDADD99}" srcOrd="0" destOrd="0" presId="urn:microsoft.com/office/officeart/2005/8/layout/chevron2"/>
-    <dgm:cxn modelId="{E8A78FD2-B254-474B-836E-D7789969BBCD}" type="presOf" srcId="{569755FB-2B92-490F-BA45-1261ABBB90AE}" destId="{91086CE7-1B01-4027-8EB4-D4573C7931B7}" srcOrd="0" destOrd="0" presId="urn:microsoft.com/office/officeart/2005/8/layout/chevron2"/>
+    <dgm:cxn modelId="{FF1C152F-4C4D-465F-B754-7F19EFDFD386}" type="presOf" srcId="{DAD62BDF-94FC-4FE3-ADC8-CBA9E254CFCF}" destId="{91086CE7-1B01-4027-8EB4-D4573C7931B7}" srcOrd="0" destOrd="3" presId="urn:microsoft.com/office/officeart/2005/8/layout/chevron2"/>
+    <dgm:cxn modelId="{52A907C2-59C9-421E-AD0B-9BE9B30053D0}" srcId="{3662E9A6-C24F-49A4-9681-3BFB5DC9799B}" destId="{4CA68BDB-4BFD-4523-B195-CABBF5C7EB7D}" srcOrd="0" destOrd="0" parTransId="{A888FBFA-2A35-4DDC-978B-1F614C6FA3AB}" sibTransId="{A9971672-E281-48F8-9F07-41564E8206ED}"/>
+    <dgm:cxn modelId="{9065161B-7468-4050-96AE-F9EADDD03178}" type="presOf" srcId="{C6570B25-89C5-47E5-8C55-EAE4971467F3}" destId="{B5A3456E-08F2-4F5A-86CC-130E9714132B}" srcOrd="0" destOrd="1" presId="urn:microsoft.com/office/officeart/2005/8/layout/chevron2"/>
+    <dgm:cxn modelId="{7D01F27E-4FE9-42F7-8FF5-4C0F0A5E3D19}" type="presOf" srcId="{6377721B-A744-4B5F-AF2D-9C4007657A41}" destId="{CA5C13F4-03ED-4A4C-8562-AF1B2B4760A8}" srcOrd="0" destOrd="0" presId="urn:microsoft.com/office/officeart/2005/8/layout/chevron2"/>
+    <dgm:cxn modelId="{7A735288-5B0A-4A0B-9D1A-9958A8FD7CB2}" srcId="{FD30CCA4-2374-4C41-9569-E82F56B7CBB9}" destId="{0655B340-E575-49C1-95A2-DCD2B44884DB}" srcOrd="3" destOrd="0" parTransId="{41CCB732-765F-4FA2-94C2-3C01C93C9927}" sibTransId="{1CEE6DB8-A2B9-4051-A84C-C5E42BCCD03B}"/>
+    <dgm:cxn modelId="{C32D240B-69BC-4F33-BF07-45288E8EFE1D}" type="presOf" srcId="{49519308-DC3D-413F-9F8B-47C6DBFC0363}" destId="{B4B66CF1-402D-4F0F-B63E-FA62048CC49B}" srcOrd="0" destOrd="0" presId="urn:microsoft.com/office/officeart/2005/8/layout/chevron2"/>
+    <dgm:cxn modelId="{1F9D5FF6-F517-4C1C-A495-5087F8A1C608}" type="presOf" srcId="{1BC21405-4E19-42A9-9375-B8889945B70D}" destId="{91086CE7-1B01-4027-8EB4-D4573C7931B7}" srcOrd="0" destOrd="1" presId="urn:microsoft.com/office/officeart/2005/8/layout/chevron2"/>
+    <dgm:cxn modelId="{AB4A900D-5562-439B-806D-850D9B49465C}" type="presOf" srcId="{3662E9A6-C24F-49A4-9681-3BFB5DC9799B}" destId="{CBA5A408-9A65-4265-9976-46A452DBC2B9}" srcOrd="0" destOrd="0" presId="urn:microsoft.com/office/officeart/2005/8/layout/chevron2"/>
+    <dgm:cxn modelId="{0A56DBE9-FC63-4CB4-BDCF-860F18CFB0DF}" type="presOf" srcId="{A027338C-CA77-4BCC-BBFF-550AB87FC144}" destId="{1679A7B5-009E-4015-B28E-68FB20649323}" srcOrd="0" destOrd="0" presId="urn:microsoft.com/office/officeart/2005/8/layout/chevron2"/>
+    <dgm:cxn modelId="{E263F698-53C9-4587-9577-032DD05901B3}" srcId="{6377721B-A744-4B5F-AF2D-9C4007657A41}" destId="{95111645-A3F0-4DA9-8748-03088F3D05D0}" srcOrd="0" destOrd="0" parTransId="{D85E5D20-2ADF-4CD6-AE42-822BE52A7D81}" sibTransId="{49D7CDE2-93C9-484A-ACD6-327874D3DFB9}"/>
+    <dgm:cxn modelId="{79AAF61E-B82A-4636-B687-0CC70AE6A127}" type="presOf" srcId="{EAD144AE-4D74-4B2D-8AE2-DFBB8D4772CA}" destId="{CBA5A408-9A65-4265-9976-46A452DBC2B9}" srcOrd="0" destOrd="4" presId="urn:microsoft.com/office/officeart/2005/8/layout/chevron2"/>
+    <dgm:cxn modelId="{ACC0A9F9-8F87-494C-99DA-EEF44AA8FB4D}" srcId="{A027338C-CA77-4BCC-BBFF-550AB87FC144}" destId="{C2BD1BAB-9518-46AC-BAD2-08064B77717C}" srcOrd="2" destOrd="0" parTransId="{F008FEBC-4BB3-499C-85B2-3D946390656A}" sibTransId="{D06174D5-D4B7-49C7-ABF9-32C0A3B2BC3E}"/>
+    <dgm:cxn modelId="{0520BCD6-07B5-46D7-9D1D-79AB1F2E519D}" srcId="{6377721B-A744-4B5F-AF2D-9C4007657A41}" destId="{C6570B25-89C5-47E5-8C55-EAE4971467F3}" srcOrd="1" destOrd="0" parTransId="{030E34E6-33F2-4517-9AB1-FDF2915A3DB3}" sibTransId="{358122A7-8DE0-4510-981A-B866B58E3DF7}"/>
+    <dgm:cxn modelId="{9C7885F1-99A6-48FF-BF32-B606455F6B3E}" type="presOf" srcId="{C3D4BA18-BB78-4BA7-9029-C078044DE97F}" destId="{CBA5A408-9A65-4265-9976-46A452DBC2B9}" srcOrd="0" destOrd="5" presId="urn:microsoft.com/office/officeart/2005/8/layout/chevron2"/>
+    <dgm:cxn modelId="{4DE7F257-0F15-4BDB-9758-4C51DF9D5167}" srcId="{6116F228-F86F-4940-9BE2-1996E3DA0C7F}" destId="{2EE3D8C4-17ED-47E9-BD4F-01773638AD98}" srcOrd="1" destOrd="0" parTransId="{2A195B79-8F0E-4AD2-8EE9-9E5C6560DC28}" sibTransId="{2FEA0062-F4D6-4A76-A109-3F96D41064BF}"/>
+    <dgm:cxn modelId="{62674BCB-F8E9-4CFF-A087-94219BA2A6D9}" srcId="{A027338C-CA77-4BCC-BBFF-550AB87FC144}" destId="{569755FB-2B92-490F-BA45-1261ABBB90AE}" srcOrd="0" destOrd="0" parTransId="{E8ABC247-8E82-41E9-8785-D85DA26F31F0}" sibTransId="{CBCC2AD4-83B9-442B-91FF-C955EE22EFE2}"/>
+    <dgm:cxn modelId="{32B82262-6637-459E-B70C-2D6562304D3E}" type="presOf" srcId="{C44FC825-EEA0-473D-AF36-B7DD07FBBBE4}" destId="{B5A3456E-08F2-4F5A-86CC-130E9714132B}" srcOrd="0" destOrd="3" presId="urn:microsoft.com/office/officeart/2005/8/layout/chevron2"/>
+    <dgm:cxn modelId="{0A16F670-7873-4108-93DE-A6052E8B08BA}" srcId="{3662E9A6-C24F-49A4-9681-3BFB5DC9799B}" destId="{E5A4710E-3E9B-49E2-AA54-5DB65598FD20}" srcOrd="2" destOrd="0" parTransId="{6D82DF67-0249-41B2-A66D-EBB82664AD4A}" sibTransId="{1314684C-028B-4A76-8901-FEE54C99447D}"/>
+    <dgm:cxn modelId="{2BD712F5-E36B-4790-8430-7D7541E225C1}" srcId="{6377721B-A744-4B5F-AF2D-9C4007657A41}" destId="{00BC268A-F44E-4ED6-885D-083D7F1F2051}" srcOrd="2" destOrd="0" parTransId="{20EF45C0-8306-444C-BD2F-F80803B1D4E0}" sibTransId="{6552E832-3C94-404D-8632-F5723BF1482E}"/>
+    <dgm:cxn modelId="{946C854D-1CF6-4879-8E0C-356279496942}" type="presOf" srcId="{6116F228-F86F-4940-9BE2-1996E3DA0C7F}" destId="{1E6E6D7E-A578-4073-B751-F0E4F6ED36A5}" srcOrd="0" destOrd="0" presId="urn:microsoft.com/office/officeart/2005/8/layout/chevron2"/>
+    <dgm:cxn modelId="{83ED78BF-528F-41F2-A3ED-4D9476D5B856}" type="presOf" srcId="{00BC268A-F44E-4ED6-885D-083D7F1F2051}" destId="{B5A3456E-08F2-4F5A-86CC-130E9714132B}" srcOrd="0" destOrd="2" presId="urn:microsoft.com/office/officeart/2005/8/layout/chevron2"/>
+    <dgm:cxn modelId="{EBA68ECD-68E8-4209-BF62-F58CC7640281}" srcId="{0655B340-E575-49C1-95A2-DCD2B44884DB}" destId="{3662E9A6-C24F-49A4-9681-3BFB5DC9799B}" srcOrd="0" destOrd="0" parTransId="{D5D2A961-BCCC-4DCC-A52E-DB74745B3899}" sibTransId="{215B7CE5-8B4F-4F7F-AA04-E5374C9301DC}"/>
+    <dgm:cxn modelId="{810D40F1-FE74-47C9-8D43-FEE66F7C7E42}" type="presOf" srcId="{95111645-A3F0-4DA9-8748-03088F3D05D0}" destId="{B5A3456E-08F2-4F5A-86CC-130E9714132B}" srcOrd="0" destOrd="0" presId="urn:microsoft.com/office/officeart/2005/8/layout/chevron2"/>
+    <dgm:cxn modelId="{7BAB593B-882A-4E89-95E8-AA5D01E6CE56}" type="presOf" srcId="{82F1804B-AC5B-4D9B-9E5C-889F6DF828E5}" destId="{CBA5A408-9A65-4265-9976-46A452DBC2B9}" srcOrd="0" destOrd="2" presId="urn:microsoft.com/office/officeart/2005/8/layout/chevron2"/>
+    <dgm:cxn modelId="{237753A6-31D8-4011-A478-45B8B5722AD8}" type="presOf" srcId="{569755FB-2B92-490F-BA45-1261ABBB90AE}" destId="{91086CE7-1B01-4027-8EB4-D4573C7931B7}" srcOrd="0" destOrd="0" presId="urn:microsoft.com/office/officeart/2005/8/layout/chevron2"/>
+    <dgm:cxn modelId="{9CCA5B25-DFFC-478B-9886-185DC6F41805}" srcId="{569755FB-2B92-490F-BA45-1261ABBB90AE}" destId="{1BC21405-4E19-42A9-9375-B8889945B70D}" srcOrd="0" destOrd="0" parTransId="{6AAC3807-F5D4-45E4-A84C-85CB6C7C58C5}" sibTransId="{840C906E-C456-4342-B1CC-716C88EB3B1A}"/>
+    <dgm:cxn modelId="{2FA5AEEC-2D5C-4C2F-A21F-163DE572D4B2}" type="presOf" srcId="{B3C27F5B-59A1-4FD7-AA77-7AD87999ED10}" destId="{1E6E6D7E-A578-4073-B751-F0E4F6ED36A5}" srcOrd="0" destOrd="3" presId="urn:microsoft.com/office/officeart/2005/8/layout/chevron2"/>
+    <dgm:cxn modelId="{C53C0A57-B771-426B-BAEE-72581F6E1749}" type="presOf" srcId="{65466650-00AC-4B83-A122-255853B13814}" destId="{1E6E6D7E-A578-4073-B751-F0E4F6ED36A5}" srcOrd="0" destOrd="1" presId="urn:microsoft.com/office/officeart/2005/8/layout/chevron2"/>
+    <dgm:cxn modelId="{5421BED4-A9BD-4F91-A3AA-4AA678C10EC6}" srcId="{6377721B-A744-4B5F-AF2D-9C4007657A41}" destId="{C44FC825-EEA0-473D-AF36-B7DD07FBBBE4}" srcOrd="3" destOrd="0" parTransId="{255568F5-0162-4DEF-A196-CCA00BDBE103}" sibTransId="{510CA565-B6F5-40BB-B039-3DB563A111AF}"/>
+    <dgm:cxn modelId="{46930952-222C-4C8E-8F77-254D1D7F4676}" srcId="{FD30CCA4-2374-4C41-9569-E82F56B7CBB9}" destId="{A027338C-CA77-4BCC-BBFF-550AB87FC144}" srcOrd="0" destOrd="0" parTransId="{85085802-4D46-402D-BC52-3D1C8F6D9CB2}" sibTransId="{D43F6712-C7AE-4B52-A1AD-7DC7AAF43B90}"/>
+    <dgm:cxn modelId="{F0CEA015-C211-4111-AF45-6FBF1D2506E3}" srcId="{FD30CCA4-2374-4C41-9569-E82F56B7CBB9}" destId="{6377721B-A744-4B5F-AF2D-9C4007657A41}" srcOrd="1" destOrd="0" parTransId="{8D79C11E-02FD-4392-861C-A017FAB06905}" sibTransId="{9C5B03E2-FB12-478E-B8A2-16C1E31DCFFC}"/>
+    <dgm:cxn modelId="{B3B01DC9-83F5-4D75-989F-085D1FFD5643}" type="presOf" srcId="{4CA68BDB-4BFD-4523-B195-CABBF5C7EB7D}" destId="{CBA5A408-9A65-4265-9976-46A452DBC2B9}" srcOrd="0" destOrd="1" presId="urn:microsoft.com/office/officeart/2005/8/layout/chevron2"/>
+    <dgm:cxn modelId="{9184E2F3-7EAC-4A6C-AA84-FA71A8B3FF93}" type="presOf" srcId="{E5A4710E-3E9B-49E2-AA54-5DB65598FD20}" destId="{CBA5A408-9A65-4265-9976-46A452DBC2B9}" srcOrd="0" destOrd="3" presId="urn:microsoft.com/office/officeart/2005/8/layout/chevron2"/>
+    <dgm:cxn modelId="{A36C5539-C2F6-4D57-8269-77677FF3B731}" srcId="{0655B340-E575-49C1-95A2-DCD2B44884DB}" destId="{C3D4BA18-BB78-4BA7-9029-C078044DE97F}" srcOrd="1" destOrd="0" parTransId="{E58B0249-BF6F-457F-8694-150EEF0E57A9}" sibTransId="{494F9ACC-229A-4068-9622-6B34F036DD80}"/>
+    <dgm:cxn modelId="{8192A58F-809A-4725-9ED3-6FF1C5E808A0}" type="presOf" srcId="{0655B340-E575-49C1-95A2-DCD2B44884DB}" destId="{1653AD3E-E7AB-48C6-8EF4-43E9B4DA14FA}" srcOrd="0" destOrd="0" presId="urn:microsoft.com/office/officeart/2005/8/layout/chevron2"/>
+    <dgm:cxn modelId="{565F16BC-1751-41ED-8EAE-5184A2ACF83D}" srcId="{6116F228-F86F-4940-9BE2-1996E3DA0C7F}" destId="{65466650-00AC-4B83-A122-255853B13814}" srcOrd="0" destOrd="0" parTransId="{3A308E66-1216-47DB-B539-6099033BF3A4}" sibTransId="{291DD915-27FE-4719-9DFE-81927E1F7558}"/>
+    <dgm:cxn modelId="{BA8C982B-BF90-44F9-AC32-AE0108DF5867}" type="presOf" srcId="{FD30CCA4-2374-4C41-9569-E82F56B7CBB9}" destId="{9C994E76-6B40-42AC-BEB4-E4A6DEDADD99}" srcOrd="0" destOrd="0" presId="urn:microsoft.com/office/officeart/2005/8/layout/chevron2"/>
+    <dgm:cxn modelId="{AB51CE14-1FCF-4040-AD3B-C0F1A651223C}" type="presOf" srcId="{C2BD1BAB-9518-46AC-BAD2-08064B77717C}" destId="{91086CE7-1B01-4027-8EB4-D4573C7931B7}" srcOrd="0" destOrd="4" presId="urn:microsoft.com/office/officeart/2005/8/layout/chevron2"/>
+    <dgm:cxn modelId="{5DD78A82-A69A-4263-988E-C1026E88FD74}" srcId="{E5A4710E-3E9B-49E2-AA54-5DB65598FD20}" destId="{EAD144AE-4D74-4B2D-8AE2-DFBB8D4772CA}" srcOrd="0" destOrd="0" parTransId="{2F5B2110-CD5D-492C-97BE-68ACA5DF0A89}" sibTransId="{4344B0CE-7C5C-4E44-BAAF-DE59816E711F}"/>
+    <dgm:cxn modelId="{7B269BD9-784B-4691-84BA-E7903B85CAF1}" srcId="{49519308-DC3D-413F-9F8B-47C6DBFC0363}" destId="{B3C27F5B-59A1-4FD7-AA77-7AD87999ED10}" srcOrd="1" destOrd="0" parTransId="{CF5F6388-51E2-496C-A43B-BDB640AE806B}" sibTransId="{323CAA2A-15F3-484E-9333-8BF69E2FCD3A}"/>
+    <dgm:cxn modelId="{4136C28E-E044-4043-8078-6011144D8EEE}" srcId="{569755FB-2B92-490F-BA45-1261ABBB90AE}" destId="{47AF5E6C-CC4B-4EEE-BEE1-26FF11D35299}" srcOrd="1" destOrd="0" parTransId="{316E2045-6502-4F64-B25E-DAA689486B75}" sibTransId="{50C5A8C7-0543-4251-B132-C491C1365B40}"/>
     <dgm:cxn modelId="{BA04A469-B7B0-4FDA-84BC-29243A7C686F}" srcId="{A027338C-CA77-4BCC-BBFF-550AB87FC144}" destId="{DAD62BDF-94FC-4FE3-ADC8-CBA9E254CFCF}" srcOrd="1" destOrd="0" parTransId="{C13DAB0E-6426-497E-AB6B-58ADD1CCFF1F}" sibTransId="{A54FE7AE-0B1A-4B0E-A0FA-3D32EDD01B5A}"/>
-    <dgm:cxn modelId="{A6BFEA22-2A6A-4FD5-97F8-AF660ADD1DCB}" type="presOf" srcId="{82F1804B-AC5B-4D9B-9E5C-889F6DF828E5}" destId="{CBA5A408-9A65-4265-9976-46A452DBC2B9}" srcOrd="0" destOrd="2" presId="urn:microsoft.com/office/officeart/2005/8/layout/chevron2"/>
-    <dgm:cxn modelId="{123918A2-EEDB-4828-839B-B3589DD7C2D5}" type="presOf" srcId="{95111645-A3F0-4DA9-8748-03088F3D05D0}" destId="{B5A3456E-08F2-4F5A-86CC-130E9714132B}" srcOrd="0" destOrd="0" presId="urn:microsoft.com/office/officeart/2005/8/layout/chevron2"/>
-    <dgm:cxn modelId="{1B868B11-E64F-4E76-B2EE-972F1D3C3257}" type="presOf" srcId="{C2BD1BAB-9518-46AC-BAD2-08064B77717C}" destId="{91086CE7-1B01-4027-8EB4-D4573C7931B7}" srcOrd="0" destOrd="4" presId="urn:microsoft.com/office/officeart/2005/8/layout/chevron2"/>
-    <dgm:cxn modelId="{4DE7F257-0F15-4BDB-9758-4C51DF9D5167}" srcId="{6116F228-F86F-4940-9BE2-1996E3DA0C7F}" destId="{2EE3D8C4-17ED-47E9-BD4F-01773638AD98}" srcOrd="1" destOrd="0" parTransId="{2A195B79-8F0E-4AD2-8EE9-9E5C6560DC28}" sibTransId="{2FEA0062-F4D6-4A76-A109-3F96D41064BF}"/>
-    <dgm:cxn modelId="{0520BCD6-07B5-46D7-9D1D-79AB1F2E519D}" srcId="{6377721B-A744-4B5F-AF2D-9C4007657A41}" destId="{C6570B25-89C5-47E5-8C55-EAE4971467F3}" srcOrd="1" destOrd="0" parTransId="{030E34E6-33F2-4517-9AB1-FDF2915A3DB3}" sibTransId="{358122A7-8DE0-4510-981A-B866B58E3DF7}"/>
-    <dgm:cxn modelId="{2BD712F5-E36B-4790-8430-7D7541E225C1}" srcId="{6377721B-A744-4B5F-AF2D-9C4007657A41}" destId="{00BC268A-F44E-4ED6-885D-083D7F1F2051}" srcOrd="2" destOrd="0" parTransId="{20EF45C0-8306-444C-BD2F-F80803B1D4E0}" sibTransId="{6552E832-3C94-404D-8632-F5723BF1482E}"/>
-    <dgm:cxn modelId="{5421BED4-A9BD-4F91-A3AA-4AA678C10EC6}" srcId="{6377721B-A744-4B5F-AF2D-9C4007657A41}" destId="{C44FC825-EEA0-473D-AF36-B7DD07FBBBE4}" srcOrd="3" destOrd="0" parTransId="{255568F5-0162-4DEF-A196-CCA00BDBE103}" sibTransId="{510CA565-B6F5-40BB-B039-3DB563A111AF}"/>
-    <dgm:cxn modelId="{679B1A00-022D-47F0-9526-ACD62EFF034F}" type="presOf" srcId="{6116F228-F86F-4940-9BE2-1996E3DA0C7F}" destId="{1E6E6D7E-A578-4073-B751-F0E4F6ED36A5}" srcOrd="0" destOrd="0" presId="urn:microsoft.com/office/officeart/2005/8/layout/chevron2"/>
-    <dgm:cxn modelId="{7A735288-5B0A-4A0B-9D1A-9958A8FD7CB2}" srcId="{FD30CCA4-2374-4C41-9569-E82F56B7CBB9}" destId="{0655B340-E575-49C1-95A2-DCD2B44884DB}" srcOrd="3" destOrd="0" parTransId="{41CCB732-765F-4FA2-94C2-3C01C93C9927}" sibTransId="{1CEE6DB8-A2B9-4051-A84C-C5E42BCCD03B}"/>
-    <dgm:cxn modelId="{0A16F670-7873-4108-93DE-A6052E8B08BA}" srcId="{3662E9A6-C24F-49A4-9681-3BFB5DC9799B}" destId="{E5A4710E-3E9B-49E2-AA54-5DB65598FD20}" srcOrd="2" destOrd="0" parTransId="{6D82DF67-0249-41B2-A66D-EBB82664AD4A}" sibTransId="{1314684C-028B-4A76-8901-FEE54C99447D}"/>
-    <dgm:cxn modelId="{03A139C2-4261-4A4B-BD95-F43611BA0A40}" type="presOf" srcId="{6377721B-A744-4B5F-AF2D-9C4007657A41}" destId="{CA5C13F4-03ED-4A4C-8562-AF1B2B4760A8}" srcOrd="0" destOrd="0" presId="urn:microsoft.com/office/officeart/2005/8/layout/chevron2"/>
-    <dgm:cxn modelId="{42E289BB-08A7-4346-BA93-8B2BD1B7497D}" type="presOf" srcId="{3662E9A6-C24F-49A4-9681-3BFB5DC9799B}" destId="{CBA5A408-9A65-4265-9976-46A452DBC2B9}" srcOrd="0" destOrd="0" presId="urn:microsoft.com/office/officeart/2005/8/layout/chevron2"/>
-    <dgm:cxn modelId="{E263F698-53C9-4587-9577-032DD05901B3}" srcId="{6377721B-A744-4B5F-AF2D-9C4007657A41}" destId="{95111645-A3F0-4DA9-8748-03088F3D05D0}" srcOrd="0" destOrd="0" parTransId="{D85E5D20-2ADF-4CD6-AE42-822BE52A7D81}" sibTransId="{49D7CDE2-93C9-484A-ACD6-327874D3DFB9}"/>
-    <dgm:cxn modelId="{E9505138-A593-41DB-B319-E291AF5B6B7F}" type="presOf" srcId="{49519308-DC3D-413F-9F8B-47C6DBFC0363}" destId="{B4B66CF1-402D-4F0F-B63E-FA62048CC49B}" srcOrd="0" destOrd="0" presId="urn:microsoft.com/office/officeart/2005/8/layout/chevron2"/>
-    <dgm:cxn modelId="{85AFAA25-A5FB-4593-A0FD-8F2AB68ED000}" type="presOf" srcId="{A027338C-CA77-4BCC-BBFF-550AB87FC144}" destId="{1679A7B5-009E-4015-B28E-68FB20649323}" srcOrd="0" destOrd="0" presId="urn:microsoft.com/office/officeart/2005/8/layout/chevron2"/>
-    <dgm:cxn modelId="{BA5805F7-60D0-42AB-A20B-596FED67ECDC}" type="presOf" srcId="{C44FC825-EEA0-473D-AF36-B7DD07FBBBE4}" destId="{B5A3456E-08F2-4F5A-86CC-130E9714132B}" srcOrd="0" destOrd="3" presId="urn:microsoft.com/office/officeart/2005/8/layout/chevron2"/>
-    <dgm:cxn modelId="{B08FC947-E5A8-4F64-9A1F-85A9FB7822E0}" type="presOf" srcId="{00BC268A-F44E-4ED6-885D-083D7F1F2051}" destId="{B5A3456E-08F2-4F5A-86CC-130E9714132B}" srcOrd="0" destOrd="2" presId="urn:microsoft.com/office/officeart/2005/8/layout/chevron2"/>
-    <dgm:cxn modelId="{46930952-222C-4C8E-8F77-254D1D7F4676}" srcId="{FD30CCA4-2374-4C41-9569-E82F56B7CBB9}" destId="{A027338C-CA77-4BCC-BBFF-550AB87FC144}" srcOrd="0" destOrd="0" parTransId="{85085802-4D46-402D-BC52-3D1C8F6D9CB2}" sibTransId="{D43F6712-C7AE-4B52-A1AD-7DC7AAF43B90}"/>
-    <dgm:cxn modelId="{565F16BC-1751-41ED-8EAE-5184A2ACF83D}" srcId="{6116F228-F86F-4940-9BE2-1996E3DA0C7F}" destId="{65466650-00AC-4B83-A122-255853B13814}" srcOrd="0" destOrd="0" parTransId="{3A308E66-1216-47DB-B539-6099033BF3A4}" sibTransId="{291DD915-27FE-4719-9DFE-81927E1F7558}"/>
-    <dgm:cxn modelId="{F0CEA015-C211-4111-AF45-6FBF1D2506E3}" srcId="{FD30CCA4-2374-4C41-9569-E82F56B7CBB9}" destId="{6377721B-A744-4B5F-AF2D-9C4007657A41}" srcOrd="1" destOrd="0" parTransId="{8D79C11E-02FD-4392-861C-A017FAB06905}" sibTransId="{9C5B03E2-FB12-478E-B8A2-16C1E31DCFFC}"/>
+    <dgm:cxn modelId="{52F96480-20AF-4C87-BD5E-3D44FF98B261}" type="presOf" srcId="{2EE3D8C4-17ED-47E9-BD4F-01773638AD98}" destId="{1E6E6D7E-A578-4073-B751-F0E4F6ED36A5}" srcOrd="0" destOrd="2" presId="urn:microsoft.com/office/officeart/2005/8/layout/chevron2"/>
     <dgm:cxn modelId="{6EEC2AC7-972C-4E36-9A93-B56333B7EE29}" srcId="{FD30CCA4-2374-4C41-9569-E82F56B7CBB9}" destId="{49519308-DC3D-413F-9F8B-47C6DBFC0363}" srcOrd="2" destOrd="0" parTransId="{67740732-F91D-43E6-BD6D-7F0D6A39AF91}" sibTransId="{0F9A71E1-8F30-499E-AE8D-85426B67E3BC}"/>
-    <dgm:cxn modelId="{3BDBD555-1412-47EE-A4AC-7A3FCE234C35}" type="presOf" srcId="{DAD62BDF-94FC-4FE3-ADC8-CBA9E254CFCF}" destId="{91086CE7-1B01-4027-8EB4-D4573C7931B7}" srcOrd="0" destOrd="3" presId="urn:microsoft.com/office/officeart/2005/8/layout/chevron2"/>
     <dgm:cxn modelId="{0CBC59B4-8C40-4BD2-A6AA-8C3471EEB904}" srcId="{3662E9A6-C24F-49A4-9681-3BFB5DC9799B}" destId="{82F1804B-AC5B-4D9B-9E5C-889F6DF828E5}" srcOrd="1" destOrd="0" parTransId="{07B1CA2E-A782-4A65-B778-1620CBACE725}" sibTransId="{52E06B63-1651-4BDB-B963-41CA8AAD195B}"/>
-    <dgm:cxn modelId="{EBA68ECD-68E8-4209-BF62-F58CC7640281}" srcId="{0655B340-E575-49C1-95A2-DCD2B44884DB}" destId="{3662E9A6-C24F-49A4-9681-3BFB5DC9799B}" srcOrd="0" destOrd="0" parTransId="{D5D2A961-BCCC-4DCC-A52E-DB74745B3899}" sibTransId="{215B7CE5-8B4F-4F7F-AA04-E5374C9301DC}"/>
-    <dgm:cxn modelId="{02BD686A-BD1B-47DF-96E5-EC29E7C9C683}" type="presOf" srcId="{C6570B25-89C5-47E5-8C55-EAE4971467F3}" destId="{B5A3456E-08F2-4F5A-86CC-130E9714132B}" srcOrd="0" destOrd="1" presId="urn:microsoft.com/office/officeart/2005/8/layout/chevron2"/>
-    <dgm:cxn modelId="{ACC0A9F9-8F87-494C-99DA-EEF44AA8FB4D}" srcId="{A027338C-CA77-4BCC-BBFF-550AB87FC144}" destId="{C2BD1BAB-9518-46AC-BAD2-08064B77717C}" srcOrd="2" destOrd="0" parTransId="{F008FEBC-4BB3-499C-85B2-3D946390656A}" sibTransId="{D06174D5-D4B7-49C7-ABF9-32C0A3B2BC3E}"/>
-    <dgm:cxn modelId="{AFF3E3D5-6096-4F4F-8617-42600AD78601}" type="presOf" srcId="{B3C27F5B-59A1-4FD7-AA77-7AD87999ED10}" destId="{1E6E6D7E-A578-4073-B751-F0E4F6ED36A5}" srcOrd="0" destOrd="3" presId="urn:microsoft.com/office/officeart/2005/8/layout/chevron2"/>
-    <dgm:cxn modelId="{4136C28E-E044-4043-8078-6011144D8EEE}" srcId="{569755FB-2B92-490F-BA45-1261ABBB90AE}" destId="{47AF5E6C-CC4B-4EEE-BEE1-26FF11D35299}" srcOrd="1" destOrd="0" parTransId="{316E2045-6502-4F64-B25E-DAA689486B75}" sibTransId="{50C5A8C7-0543-4251-B132-C491C1365B40}"/>
-    <dgm:cxn modelId="{588B5F65-666B-42CD-B526-0066C0A3679A}" type="presOf" srcId="{4CA68BDB-4BFD-4523-B195-CABBF5C7EB7D}" destId="{CBA5A408-9A65-4265-9976-46A452DBC2B9}" srcOrd="0" destOrd="1" presId="urn:microsoft.com/office/officeart/2005/8/layout/chevron2"/>
-    <dgm:cxn modelId="{A0F6E007-DB52-4297-BBD3-DAC41900959A}" type="presOf" srcId="{EAD144AE-4D74-4B2D-8AE2-DFBB8D4772CA}" destId="{CBA5A408-9A65-4265-9976-46A452DBC2B9}" srcOrd="0" destOrd="4" presId="urn:microsoft.com/office/officeart/2005/8/layout/chevron2"/>
-    <dgm:cxn modelId="{9CCA5B25-DFFC-478B-9886-185DC6F41805}" srcId="{569755FB-2B92-490F-BA45-1261ABBB90AE}" destId="{1BC21405-4E19-42A9-9375-B8889945B70D}" srcOrd="0" destOrd="0" parTransId="{6AAC3807-F5D4-45E4-A84C-85CB6C7C58C5}" sibTransId="{840C906E-C456-4342-B1CC-716C88EB3B1A}"/>
-    <dgm:cxn modelId="{A36C5539-C2F6-4D57-8269-77677FF3B731}" srcId="{0655B340-E575-49C1-95A2-DCD2B44884DB}" destId="{C3D4BA18-BB78-4BA7-9029-C078044DE97F}" srcOrd="1" destOrd="0" parTransId="{E58B0249-BF6F-457F-8694-150EEF0E57A9}" sibTransId="{494F9ACC-229A-4068-9622-6B34F036DD80}"/>
-    <dgm:cxn modelId="{97FEE769-4213-46BA-AB6E-D935DAABF9F1}" type="presOf" srcId="{E5A4710E-3E9B-49E2-AA54-5DB65598FD20}" destId="{CBA5A408-9A65-4265-9976-46A452DBC2B9}" srcOrd="0" destOrd="3" presId="urn:microsoft.com/office/officeart/2005/8/layout/chevron2"/>
-    <dgm:cxn modelId="{A5BAD5E3-C549-4A16-B479-3CBF42BD5FCB}" type="presOf" srcId="{0655B340-E575-49C1-95A2-DCD2B44884DB}" destId="{1653AD3E-E7AB-48C6-8EF4-43E9B4DA14FA}" srcOrd="0" destOrd="0" presId="urn:microsoft.com/office/officeart/2005/8/layout/chevron2"/>
-    <dgm:cxn modelId="{FC07751C-A72F-4E40-BF90-B45CA00E04E4}" type="presOf" srcId="{C3D4BA18-BB78-4BA7-9029-C078044DE97F}" destId="{CBA5A408-9A65-4265-9976-46A452DBC2B9}" srcOrd="0" destOrd="5" presId="urn:microsoft.com/office/officeart/2005/8/layout/chevron2"/>
-    <dgm:cxn modelId="{5DD78A82-A69A-4263-988E-C1026E88FD74}" srcId="{E5A4710E-3E9B-49E2-AA54-5DB65598FD20}" destId="{EAD144AE-4D74-4B2D-8AE2-DFBB8D4772CA}" srcOrd="0" destOrd="0" parTransId="{2F5B2110-CD5D-492C-97BE-68ACA5DF0A89}" sibTransId="{4344B0CE-7C5C-4E44-BAAF-DE59816E711F}"/>
-    <dgm:cxn modelId="{52A907C2-59C9-421E-AD0B-9BE9B30053D0}" srcId="{3662E9A6-C24F-49A4-9681-3BFB5DC9799B}" destId="{4CA68BDB-4BFD-4523-B195-CABBF5C7EB7D}" srcOrd="0" destOrd="0" parTransId="{A888FBFA-2A35-4DDC-978B-1F614C6FA3AB}" sibTransId="{A9971672-E281-48F8-9F07-41564E8206ED}"/>
-    <dgm:cxn modelId="{7B269BD9-784B-4691-84BA-E7903B85CAF1}" srcId="{49519308-DC3D-413F-9F8B-47C6DBFC0363}" destId="{B3C27F5B-59A1-4FD7-AA77-7AD87999ED10}" srcOrd="1" destOrd="0" parTransId="{CF5F6388-51E2-496C-A43B-BDB640AE806B}" sibTransId="{323CAA2A-15F3-484E-9333-8BF69E2FCD3A}"/>
-    <dgm:cxn modelId="{62674BCB-F8E9-4CFF-A087-94219BA2A6D9}" srcId="{A027338C-CA77-4BCC-BBFF-550AB87FC144}" destId="{569755FB-2B92-490F-BA45-1261ABBB90AE}" srcOrd="0" destOrd="0" parTransId="{E8ABC247-8E82-41E9-8785-D85DA26F31F0}" sibTransId="{CBCC2AD4-83B9-442B-91FF-C955EE22EFE2}"/>
-    <dgm:cxn modelId="{837AE8E3-7D7D-41D7-85F4-98103537661F}" type="presOf" srcId="{47AF5E6C-CC4B-4EEE-BEE1-26FF11D35299}" destId="{91086CE7-1B01-4027-8EB4-D4573C7931B7}" srcOrd="0" destOrd="2" presId="urn:microsoft.com/office/officeart/2005/8/layout/chevron2"/>
-    <dgm:cxn modelId="{DA564376-3B1B-4CAA-8A69-E47404BE818B}" type="presOf" srcId="{1BC21405-4E19-42A9-9375-B8889945B70D}" destId="{91086CE7-1B01-4027-8EB4-D4573C7931B7}" srcOrd="0" destOrd="1" presId="urn:microsoft.com/office/officeart/2005/8/layout/chevron2"/>
     <dgm:cxn modelId="{E7FC7AEF-6790-4992-8D68-869ADA78E370}" srcId="{49519308-DC3D-413F-9F8B-47C6DBFC0363}" destId="{6116F228-F86F-4940-9BE2-1996E3DA0C7F}" srcOrd="0" destOrd="0" parTransId="{C9A10984-5AD4-45BA-AE37-4506CD7DA79F}" sibTransId="{DBCEE3C5-7AF3-424E-9C74-DEB2AF02B453}"/>
-    <dgm:cxn modelId="{EF307E86-356C-4C8C-AE97-DFD0C9FD09AB}" type="presOf" srcId="{65466650-00AC-4B83-A122-255853B13814}" destId="{1E6E6D7E-A578-4073-B751-F0E4F6ED36A5}" srcOrd="0" destOrd="1" presId="urn:microsoft.com/office/officeart/2005/8/layout/chevron2"/>
-    <dgm:cxn modelId="{E1F46615-4CD0-45C7-80C2-82A773D2DC4D}" type="presParOf" srcId="{9C994E76-6B40-42AC-BEB4-E4A6DEDADD99}" destId="{3047836A-83ED-4192-B9DD-0AA720D1763A}" srcOrd="0" destOrd="0" presId="urn:microsoft.com/office/officeart/2005/8/layout/chevron2"/>
-    <dgm:cxn modelId="{C6EC0EF6-21EB-487F-A9B7-5DED7F0A0D68}" type="presParOf" srcId="{3047836A-83ED-4192-B9DD-0AA720D1763A}" destId="{1679A7B5-009E-4015-B28E-68FB20649323}" srcOrd="0" destOrd="0" presId="urn:microsoft.com/office/officeart/2005/8/layout/chevron2"/>
-    <dgm:cxn modelId="{035A9703-5BEF-4C68-AC17-363364467CDD}" type="presParOf" srcId="{3047836A-83ED-4192-B9DD-0AA720D1763A}" destId="{91086CE7-1B01-4027-8EB4-D4573C7931B7}" srcOrd="1" destOrd="0" presId="urn:microsoft.com/office/officeart/2005/8/layout/chevron2"/>
-    <dgm:cxn modelId="{13ED671F-6745-4AB2-A96E-D1397B940F68}" type="presParOf" srcId="{9C994E76-6B40-42AC-BEB4-E4A6DEDADD99}" destId="{AC9CB337-6034-4B05-8FD9-0A496FB9406F}" srcOrd="1" destOrd="0" presId="urn:microsoft.com/office/officeart/2005/8/layout/chevron2"/>
-    <dgm:cxn modelId="{A1ADAC41-D0F2-4BD2-938C-BAF97A2C9551}" type="presParOf" srcId="{9C994E76-6B40-42AC-BEB4-E4A6DEDADD99}" destId="{B1993EF7-6F76-485C-942D-6282BEB342F2}" srcOrd="2" destOrd="0" presId="urn:microsoft.com/office/officeart/2005/8/layout/chevron2"/>
-    <dgm:cxn modelId="{3906189B-24C1-4C1D-8625-F26857395A1F}" type="presParOf" srcId="{B1993EF7-6F76-485C-942D-6282BEB342F2}" destId="{CA5C13F4-03ED-4A4C-8562-AF1B2B4760A8}" srcOrd="0" destOrd="0" presId="urn:microsoft.com/office/officeart/2005/8/layout/chevron2"/>
-    <dgm:cxn modelId="{A46C2F90-7BAF-43BB-9188-ADA6F0923AD2}" type="presParOf" srcId="{B1993EF7-6F76-485C-942D-6282BEB342F2}" destId="{B5A3456E-08F2-4F5A-86CC-130E9714132B}" srcOrd="1" destOrd="0" presId="urn:microsoft.com/office/officeart/2005/8/layout/chevron2"/>
-    <dgm:cxn modelId="{5DA60EEC-FC09-409E-A684-C9D34BA0A31E}" type="presParOf" srcId="{9C994E76-6B40-42AC-BEB4-E4A6DEDADD99}" destId="{63A69ED6-D9C9-46B0-BDB0-8315262912C3}" srcOrd="3" destOrd="0" presId="urn:microsoft.com/office/officeart/2005/8/layout/chevron2"/>
-    <dgm:cxn modelId="{099ED2D3-A38D-4C03-82DB-B53388EF67DA}" type="presParOf" srcId="{9C994E76-6B40-42AC-BEB4-E4A6DEDADD99}" destId="{817D7B2F-A28F-46CB-803C-30A2F7E932FF}" srcOrd="4" destOrd="0" presId="urn:microsoft.com/office/officeart/2005/8/layout/chevron2"/>
-    <dgm:cxn modelId="{9165238A-9E51-4E56-A49A-792413F52DBA}" type="presParOf" srcId="{817D7B2F-A28F-46CB-803C-30A2F7E932FF}" destId="{B4B66CF1-402D-4F0F-B63E-FA62048CC49B}" srcOrd="0" destOrd="0" presId="urn:microsoft.com/office/officeart/2005/8/layout/chevron2"/>
-    <dgm:cxn modelId="{094E840D-9778-44D3-9BB6-484CE76215FB}" type="presParOf" srcId="{817D7B2F-A28F-46CB-803C-30A2F7E932FF}" destId="{1E6E6D7E-A578-4073-B751-F0E4F6ED36A5}" srcOrd="1" destOrd="0" presId="urn:microsoft.com/office/officeart/2005/8/layout/chevron2"/>
-    <dgm:cxn modelId="{328BF457-8C2B-4698-9527-9FB210938C59}" type="presParOf" srcId="{9C994E76-6B40-42AC-BEB4-E4A6DEDADD99}" destId="{19D2C8A9-48A9-4E1C-A14A-6C40EB29D59C}" srcOrd="5" destOrd="0" presId="urn:microsoft.com/office/officeart/2005/8/layout/chevron2"/>
-    <dgm:cxn modelId="{ED8E9A5D-9B08-48A8-A57E-869B273B8BA6}" type="presParOf" srcId="{9C994E76-6B40-42AC-BEB4-E4A6DEDADD99}" destId="{45D71C7A-42B3-4561-854D-29DB5B16B30C}" srcOrd="6" destOrd="0" presId="urn:microsoft.com/office/officeart/2005/8/layout/chevron2"/>
-    <dgm:cxn modelId="{C57FFDFD-3003-46C4-8CFD-61A72629721A}" type="presParOf" srcId="{45D71C7A-42B3-4561-854D-29DB5B16B30C}" destId="{1653AD3E-E7AB-48C6-8EF4-43E9B4DA14FA}" srcOrd="0" destOrd="0" presId="urn:microsoft.com/office/officeart/2005/8/layout/chevron2"/>
-    <dgm:cxn modelId="{E949F561-800E-4FF9-828E-B60DC0409502}" type="presParOf" srcId="{45D71C7A-42B3-4561-854D-29DB5B16B30C}" destId="{CBA5A408-9A65-4265-9976-46A452DBC2B9}" srcOrd="1" destOrd="0" presId="urn:microsoft.com/office/officeart/2005/8/layout/chevron2"/>
+    <dgm:cxn modelId="{D99BB802-BB82-4829-A720-74EAE8228C93}" type="presOf" srcId="{47AF5E6C-CC4B-4EEE-BEE1-26FF11D35299}" destId="{91086CE7-1B01-4027-8EB4-D4573C7931B7}" srcOrd="0" destOrd="2" presId="urn:microsoft.com/office/officeart/2005/8/layout/chevron2"/>
+    <dgm:cxn modelId="{C8FCED56-DFC0-4DF8-A7B9-E7ADC88A40ED}" type="presParOf" srcId="{9C994E76-6B40-42AC-BEB4-E4A6DEDADD99}" destId="{3047836A-83ED-4192-B9DD-0AA720D1763A}" srcOrd="0" destOrd="0" presId="urn:microsoft.com/office/officeart/2005/8/layout/chevron2"/>
+    <dgm:cxn modelId="{8D7EC6A3-2511-440B-80D3-22E2BC026C32}" type="presParOf" srcId="{3047836A-83ED-4192-B9DD-0AA720D1763A}" destId="{1679A7B5-009E-4015-B28E-68FB20649323}" srcOrd="0" destOrd="0" presId="urn:microsoft.com/office/officeart/2005/8/layout/chevron2"/>
+    <dgm:cxn modelId="{53B9D9BA-3C8C-4ADA-B82D-88E10A4BA9AF}" type="presParOf" srcId="{3047836A-83ED-4192-B9DD-0AA720D1763A}" destId="{91086CE7-1B01-4027-8EB4-D4573C7931B7}" srcOrd="1" destOrd="0" presId="urn:microsoft.com/office/officeart/2005/8/layout/chevron2"/>
+    <dgm:cxn modelId="{4811F8E1-C4DC-4F35-B993-65C67A457509}" type="presParOf" srcId="{9C994E76-6B40-42AC-BEB4-E4A6DEDADD99}" destId="{AC9CB337-6034-4B05-8FD9-0A496FB9406F}" srcOrd="1" destOrd="0" presId="urn:microsoft.com/office/officeart/2005/8/layout/chevron2"/>
+    <dgm:cxn modelId="{35E69219-F53E-4484-8019-FD79F932D88D}" type="presParOf" srcId="{9C994E76-6B40-42AC-BEB4-E4A6DEDADD99}" destId="{B1993EF7-6F76-485C-942D-6282BEB342F2}" srcOrd="2" destOrd="0" presId="urn:microsoft.com/office/officeart/2005/8/layout/chevron2"/>
+    <dgm:cxn modelId="{3D55F6FB-F07C-42F2-808B-AB6F2D21F578}" type="presParOf" srcId="{B1993EF7-6F76-485C-942D-6282BEB342F2}" destId="{CA5C13F4-03ED-4A4C-8562-AF1B2B4760A8}" srcOrd="0" destOrd="0" presId="urn:microsoft.com/office/officeart/2005/8/layout/chevron2"/>
+    <dgm:cxn modelId="{AAA67DE2-48DF-4D93-BDC7-FAE3EC4BDDDC}" type="presParOf" srcId="{B1993EF7-6F76-485C-942D-6282BEB342F2}" destId="{B5A3456E-08F2-4F5A-86CC-130E9714132B}" srcOrd="1" destOrd="0" presId="urn:microsoft.com/office/officeart/2005/8/layout/chevron2"/>
+    <dgm:cxn modelId="{D92A58DB-61E3-43CC-87E3-CF217D6F6D5F}" type="presParOf" srcId="{9C994E76-6B40-42AC-BEB4-E4A6DEDADD99}" destId="{63A69ED6-D9C9-46B0-BDB0-8315262912C3}" srcOrd="3" destOrd="0" presId="urn:microsoft.com/office/officeart/2005/8/layout/chevron2"/>
+    <dgm:cxn modelId="{206F7A30-B015-46BC-B671-F8061DBBF424}" type="presParOf" srcId="{9C994E76-6B40-42AC-BEB4-E4A6DEDADD99}" destId="{817D7B2F-A28F-46CB-803C-30A2F7E932FF}" srcOrd="4" destOrd="0" presId="urn:microsoft.com/office/officeart/2005/8/layout/chevron2"/>
+    <dgm:cxn modelId="{2D158409-F656-4855-BE83-F3E41780A14F}" type="presParOf" srcId="{817D7B2F-A28F-46CB-803C-30A2F7E932FF}" destId="{B4B66CF1-402D-4F0F-B63E-FA62048CC49B}" srcOrd="0" destOrd="0" presId="urn:microsoft.com/office/officeart/2005/8/layout/chevron2"/>
+    <dgm:cxn modelId="{F40D1846-864D-4209-B2B8-A0D9CE9D08A7}" type="presParOf" srcId="{817D7B2F-A28F-46CB-803C-30A2F7E932FF}" destId="{1E6E6D7E-A578-4073-B751-F0E4F6ED36A5}" srcOrd="1" destOrd="0" presId="urn:microsoft.com/office/officeart/2005/8/layout/chevron2"/>
+    <dgm:cxn modelId="{FBE31B24-E277-4A5B-BB3C-17C4DFB6C83B}" type="presParOf" srcId="{9C994E76-6B40-42AC-BEB4-E4A6DEDADD99}" destId="{19D2C8A9-48A9-4E1C-A14A-6C40EB29D59C}" srcOrd="5" destOrd="0" presId="urn:microsoft.com/office/officeart/2005/8/layout/chevron2"/>
+    <dgm:cxn modelId="{C6F05449-856E-44AE-A9CC-51C59E8FF252}" type="presParOf" srcId="{9C994E76-6B40-42AC-BEB4-E4A6DEDADD99}" destId="{45D71C7A-42B3-4561-854D-29DB5B16B30C}" srcOrd="6" destOrd="0" presId="urn:microsoft.com/office/officeart/2005/8/layout/chevron2"/>
+    <dgm:cxn modelId="{A4CAF40A-4726-4A62-9BDC-22B6F372637B}" type="presParOf" srcId="{45D71C7A-42B3-4561-854D-29DB5B16B30C}" destId="{1653AD3E-E7AB-48C6-8EF4-43E9B4DA14FA}" srcOrd="0" destOrd="0" presId="urn:microsoft.com/office/officeart/2005/8/layout/chevron2"/>
+    <dgm:cxn modelId="{D1BDDB04-509A-4CAD-96D1-A02B22364475}" type="presParOf" srcId="{45D71C7A-42B3-4561-854D-29DB5B16B30C}" destId="{CBA5A408-9A65-4265-9976-46A452DBC2B9}" srcOrd="1" destOrd="0" presId="urn:microsoft.com/office/officeart/2005/8/layout/chevron2"/>
   </dgm:cxnLst>
   <dgm:bg/>
   <dgm:whole/>

</xml_diff>